<commit_message>
Had left one section in this one
</commit_message>
<xml_diff>
--- a/DBMS/9914_Lab3P2.docx
+++ b/DBMS/9914_Lab3P2.docx
@@ -9205,12 +9205,12 @@
           <wp:inline distB="114300" distT="114300" distL="114300" distR="114300">
             <wp:extent cx="5731200" cy="1155700"/>
             <wp:effectExtent b="0" l="0" r="0" t="0"/>
-            <wp:docPr id="9" name="image12.png"/>
+            <wp:docPr id="9" name="image15.png"/>
             <a:graphic>
               <a:graphicData uri="http://schemas.openxmlformats.org/drawingml/2006/picture">
                 <pic:pic>
                   <pic:nvPicPr>
-                    <pic:cNvPr id="0" name="image12.png"/>
+                    <pic:cNvPr id="0" name="image15.png"/>
                     <pic:cNvPicPr preferRelativeResize="0"/>
                   </pic:nvPicPr>
                   <pic:blipFill>
@@ -9601,12 +9601,12 @@
           <wp:inline distB="114300" distT="114300" distL="114300" distR="114300">
             <wp:extent cx="5731200" cy="1295400"/>
             <wp:effectExtent b="0" l="0" r="0" t="0"/>
-            <wp:docPr id="10" name="image6.png"/>
+            <wp:docPr id="11" name="image7.png"/>
             <a:graphic>
               <a:graphicData uri="http://schemas.openxmlformats.org/drawingml/2006/picture">
                 <pic:pic>
                   <pic:nvPicPr>
-                    <pic:cNvPr id="0" name="image6.png"/>
+                    <pic:cNvPr id="0" name="image7.png"/>
                     <pic:cNvPicPr preferRelativeResize="0"/>
                   </pic:nvPicPr>
                   <pic:blipFill>
@@ -9850,12 +9850,12 @@
           <wp:inline distB="114300" distT="114300" distL="114300" distR="114300">
             <wp:extent cx="3995738" cy="3294358"/>
             <wp:effectExtent b="0" l="0" r="0" t="0"/>
-            <wp:docPr id="2" name="image3.png"/>
+            <wp:docPr id="2" name="image1.png"/>
             <a:graphic>
               <a:graphicData uri="http://schemas.openxmlformats.org/drawingml/2006/picture">
                 <pic:pic>
                   <pic:nvPicPr>
-                    <pic:cNvPr id="0" name="image3.png"/>
+                    <pic:cNvPr id="0" name="image1.png"/>
                     <pic:cNvPicPr preferRelativeResize="0"/>
                   </pic:nvPicPr>
                   <pic:blipFill>
@@ -9942,12 +9942,12 @@
           <wp:inline distB="114300" distT="114300" distL="114300" distR="114300">
             <wp:extent cx="5731200" cy="1295400"/>
             <wp:effectExtent b="0" l="0" r="0" t="0"/>
-            <wp:docPr id="11" name="image6.png"/>
+            <wp:docPr id="12" name="image7.png"/>
             <a:graphic>
               <a:graphicData uri="http://schemas.openxmlformats.org/drawingml/2006/picture">
                 <pic:pic>
                   <pic:nvPicPr>
-                    <pic:cNvPr id="0" name="image6.png"/>
+                    <pic:cNvPr id="0" name="image7.png"/>
                     <pic:cNvPicPr preferRelativeResize="0"/>
                   </pic:nvPicPr>
                   <pic:blipFill>
@@ -10024,12 +10024,12 @@
           <wp:inline distB="114300" distT="114300" distL="114300" distR="114300">
             <wp:extent cx="4480921" cy="2791271"/>
             <wp:effectExtent b="0" l="0" r="0" t="0"/>
-            <wp:docPr id="13" name="image10.png"/>
+            <wp:docPr id="15" name="image13.png"/>
             <a:graphic>
               <a:graphicData uri="http://schemas.openxmlformats.org/drawingml/2006/picture">
                 <pic:pic>
                   <pic:nvPicPr>
-                    <pic:cNvPr id="0" name="image10.png"/>
+                    <pic:cNvPr id="0" name="image13.png"/>
                     <pic:cNvPicPr preferRelativeResize="0"/>
                   </pic:nvPicPr>
                   <pic:blipFill>
@@ -10117,12 +10117,12 @@
           <wp:inline distB="114300" distT="114300" distL="114300" distR="114300">
             <wp:extent cx="4282663" cy="2852738"/>
             <wp:effectExtent b="0" l="0" r="0" t="0"/>
-            <wp:docPr id="3" name="image13.png"/>
+            <wp:docPr id="3" name="image9.png"/>
             <a:graphic>
               <a:graphicData uri="http://schemas.openxmlformats.org/drawingml/2006/picture">
                 <pic:pic>
                   <pic:nvPicPr>
-                    <pic:cNvPr id="0" name="image13.png"/>
+                    <pic:cNvPr id="0" name="image9.png"/>
                     <pic:cNvPicPr preferRelativeResize="0"/>
                   </pic:nvPicPr>
                   <pic:blipFill>
@@ -10215,12 +10215,12 @@
           <wp:inline distB="114300" distT="114300" distL="114300" distR="114300">
             <wp:extent cx="5731200" cy="1549400"/>
             <wp:effectExtent b="0" l="0" r="0" t="0"/>
-            <wp:docPr id="6" name="image7.png"/>
+            <wp:docPr id="6" name="image10.png"/>
             <a:graphic>
               <a:graphicData uri="http://schemas.openxmlformats.org/drawingml/2006/picture">
                 <pic:pic>
                   <pic:nvPicPr>
-                    <pic:cNvPr id="0" name="image7.png"/>
+                    <pic:cNvPr id="0" name="image10.png"/>
                     <pic:cNvPicPr preferRelativeResize="0"/>
                   </pic:nvPicPr>
                   <pic:blipFill>
@@ -10337,12 +10337,12 @@
           <wp:inline distB="114300" distT="114300" distL="114300" distR="114300">
             <wp:extent cx="5731200" cy="990600"/>
             <wp:effectExtent b="0" l="0" r="0" t="0"/>
-            <wp:docPr id="4" name="image5.png"/>
+            <wp:docPr id="4" name="image11.png"/>
             <a:graphic>
               <a:graphicData uri="http://schemas.openxmlformats.org/drawingml/2006/picture">
                 <pic:pic>
                   <pic:nvPicPr>
-                    <pic:cNvPr id="0" name="image5.png"/>
+                    <pic:cNvPr id="0" name="image11.png"/>
                     <pic:cNvPicPr preferRelativeResize="0"/>
                   </pic:nvPicPr>
                   <pic:blipFill>
@@ -10473,12 +10473,12 @@
           <wp:inline distB="114300" distT="114300" distL="114300" distR="114300">
             <wp:extent cx="5731200" cy="1384300"/>
             <wp:effectExtent b="0" l="0" r="0" t="0"/>
-            <wp:docPr id="7" name="image1.png"/>
+            <wp:docPr id="7" name="image12.png"/>
             <a:graphic>
               <a:graphicData uri="http://schemas.openxmlformats.org/drawingml/2006/picture">
                 <pic:pic>
                   <pic:nvPicPr>
-                    <pic:cNvPr id="0" name="image1.png"/>
+                    <pic:cNvPr id="0" name="image12.png"/>
                     <pic:cNvPicPr preferRelativeResize="0"/>
                   </pic:nvPicPr>
                   <pic:blipFill>
@@ -10608,12 +10608,12 @@
           <wp:inline distB="114300" distT="114300" distL="114300" distR="114300">
             <wp:extent cx="5731200" cy="3238500"/>
             <wp:effectExtent b="0" l="0" r="0" t="0"/>
-            <wp:docPr id="12" name="image11.png"/>
+            <wp:docPr id="13" name="image14.png"/>
             <a:graphic>
               <a:graphicData uri="http://schemas.openxmlformats.org/drawingml/2006/picture">
                 <pic:pic>
                   <pic:nvPicPr>
-                    <pic:cNvPr id="0" name="image11.png"/>
+                    <pic:cNvPr id="0" name="image14.png"/>
                     <pic:cNvPicPr preferRelativeResize="0"/>
                   </pic:nvPicPr>
                   <pic:blipFill>
@@ -10701,12 +10701,12 @@
           <wp:inline distB="114300" distT="114300" distL="114300" distR="114300">
             <wp:extent cx="5731200" cy="1562100"/>
             <wp:effectExtent b="0" l="0" r="0" t="0"/>
-            <wp:docPr id="1" name="image9.png"/>
+            <wp:docPr id="1" name="image3.png"/>
             <a:graphic>
               <a:graphicData uri="http://schemas.openxmlformats.org/drawingml/2006/picture">
                 <pic:pic>
                   <pic:nvPicPr>
-                    <pic:cNvPr id="0" name="image9.png"/>
+                    <pic:cNvPr id="0" name="image3.png"/>
                     <pic:cNvPicPr preferRelativeResize="0"/>
                   </pic:nvPicPr>
                   <pic:blipFill>
@@ -10794,7 +10794,7 @@
           <wp:inline distB="114300" distT="114300" distL="114300" distR="114300">
             <wp:extent cx="5731200" cy="1536700"/>
             <wp:effectExtent b="0" l="0" r="0" t="0"/>
-            <wp:docPr id="14" name="image8.png"/>
+            <wp:docPr id="16" name="image8.png"/>
             <a:graphic>
               <a:graphicData uri="http://schemas.openxmlformats.org/drawingml/2006/picture">
                 <pic:pic>
@@ -10859,6 +10859,470 @@
     </w:p>
     <w:p>
       <w:pPr>
+        <w:rPr>
+          <w:rFonts w:ascii="JetBrains Mono Medium" w:cs="JetBrains Mono Medium" w:eastAsia="JetBrains Mono Medium" w:hAnsi="JetBrains Mono Medium"/>
+          <w:sz w:val="22"/>
+          <w:szCs w:val="22"/>
+        </w:rPr>
+      </w:pPr>
+      <w:r>
+        <w:rPr>
+          <w:rFonts w:ascii="JetBrains Mono Medium" w:cs="JetBrains Mono Medium" w:eastAsia="JetBrains Mono Medium" w:hAnsi="JetBrains Mono Medium"/>
+          <w:sz w:val="22"/>
+          <w:szCs w:val="22"/>
+          <w:rtl w:val="0"/>
+        </w:rPr>
+        <w:t xml:space="preserve">CREATE TABLE customer (</w:t>
+      </w:r>
+    </w:p>
+    <w:p>
+      <w:pPr>
+        <w:rPr>
+          <w:rFonts w:ascii="JetBrains Mono Medium" w:cs="JetBrains Mono Medium" w:eastAsia="JetBrains Mono Medium" w:hAnsi="JetBrains Mono Medium"/>
+          <w:sz w:val="22"/>
+          <w:szCs w:val="22"/>
+        </w:rPr>
+      </w:pPr>
+      <w:r>
+        <w:rPr>
+          <w:rFonts w:ascii="JetBrains Mono Medium" w:cs="JetBrains Mono Medium" w:eastAsia="JetBrains Mono Medium" w:hAnsi="JetBrains Mono Medium"/>
+          <w:sz w:val="22"/>
+          <w:szCs w:val="22"/>
+          <w:rtl w:val="0"/>
+        </w:rPr>
+        <w:t xml:space="preserve">  customer_name VARCHAR(255) PRIMARY KEY</w:t>
+      </w:r>
+    </w:p>
+    <w:p>
+      <w:pPr>
+        <w:rPr>
+          <w:rFonts w:ascii="JetBrains Mono Medium" w:cs="JetBrains Mono Medium" w:eastAsia="JetBrains Mono Medium" w:hAnsi="JetBrains Mono Medium"/>
+          <w:sz w:val="22"/>
+          <w:szCs w:val="22"/>
+        </w:rPr>
+      </w:pPr>
+      <w:r>
+        <w:rPr>
+          <w:rFonts w:ascii="JetBrains Mono Medium" w:cs="JetBrains Mono Medium" w:eastAsia="JetBrains Mono Medium" w:hAnsi="JetBrains Mono Medium"/>
+          <w:sz w:val="22"/>
+          <w:szCs w:val="22"/>
+          <w:rtl w:val="0"/>
+        </w:rPr>
+        <w:t xml:space="preserve">);</w:t>
+      </w:r>
+    </w:p>
+    <w:p>
+      <w:pPr>
+        <w:rPr>
+          <w:rFonts w:ascii="JetBrains Mono Medium" w:cs="JetBrains Mono Medium" w:eastAsia="JetBrains Mono Medium" w:hAnsi="JetBrains Mono Medium"/>
+          <w:sz w:val="22"/>
+          <w:szCs w:val="22"/>
+        </w:rPr>
+      </w:pPr>
+      <w:r>
+        <w:rPr>
+          <w:rFonts w:ascii="JetBrains Mono Medium" w:cs="JetBrains Mono Medium" w:eastAsia="JetBrains Mono Medium" w:hAnsi="JetBrains Mono Medium"/>
+          <w:sz w:val="22"/>
+          <w:szCs w:val="22"/>
+          <w:rtl w:val="0"/>
+        </w:rPr>
+        <w:t xml:space="preserve">CREATE TABLE branch (</w:t>
+      </w:r>
+    </w:p>
+    <w:p>
+      <w:pPr>
+        <w:rPr>
+          <w:rFonts w:ascii="JetBrains Mono Medium" w:cs="JetBrains Mono Medium" w:eastAsia="JetBrains Mono Medium" w:hAnsi="JetBrains Mono Medium"/>
+          <w:sz w:val="22"/>
+          <w:szCs w:val="22"/>
+        </w:rPr>
+      </w:pPr>
+      <w:r>
+        <w:rPr>
+          <w:rFonts w:ascii="JetBrains Mono Medium" w:cs="JetBrains Mono Medium" w:eastAsia="JetBrains Mono Medium" w:hAnsi="JetBrains Mono Medium"/>
+          <w:sz w:val="22"/>
+          <w:szCs w:val="22"/>
+          <w:rtl w:val="0"/>
+        </w:rPr>
+        <w:t xml:space="preserve">  branch_id INT PRIMARY KEY,</w:t>
+      </w:r>
+    </w:p>
+    <w:p>
+      <w:pPr>
+        <w:rPr>
+          <w:rFonts w:ascii="JetBrains Mono Medium" w:cs="JetBrains Mono Medium" w:eastAsia="JetBrains Mono Medium" w:hAnsi="JetBrains Mono Medium"/>
+          <w:sz w:val="22"/>
+          <w:szCs w:val="22"/>
+        </w:rPr>
+      </w:pPr>
+      <w:r>
+        <w:rPr>
+          <w:rFonts w:ascii="JetBrains Mono Medium" w:cs="JetBrains Mono Medium" w:eastAsia="JetBrains Mono Medium" w:hAnsi="JetBrains Mono Medium"/>
+          <w:sz w:val="22"/>
+          <w:szCs w:val="22"/>
+          <w:rtl w:val="0"/>
+        </w:rPr>
+        <w:t xml:space="preserve">  branch_name VARCHAR(255) NOT NULL,</w:t>
+      </w:r>
+    </w:p>
+    <w:p>
+      <w:pPr>
+        <w:rPr>
+          <w:rFonts w:ascii="JetBrains Mono Medium" w:cs="JetBrains Mono Medium" w:eastAsia="JetBrains Mono Medium" w:hAnsi="JetBrains Mono Medium"/>
+          <w:sz w:val="22"/>
+          <w:szCs w:val="22"/>
+        </w:rPr>
+      </w:pPr>
+      <w:r>
+        <w:rPr>
+          <w:rFonts w:ascii="JetBrains Mono Medium" w:cs="JetBrains Mono Medium" w:eastAsia="JetBrains Mono Medium" w:hAnsi="JetBrains Mono Medium"/>
+          <w:sz w:val="22"/>
+          <w:szCs w:val="22"/>
+          <w:rtl w:val="0"/>
+        </w:rPr>
+        <w:t xml:space="preserve">  branch_address VARCHAR(255) NOT NULL</w:t>
+      </w:r>
+    </w:p>
+    <w:p>
+      <w:pPr>
+        <w:rPr>
+          <w:rFonts w:ascii="JetBrains Mono Medium" w:cs="JetBrains Mono Medium" w:eastAsia="JetBrains Mono Medium" w:hAnsi="JetBrains Mono Medium"/>
+          <w:sz w:val="22"/>
+          <w:szCs w:val="22"/>
+        </w:rPr>
+      </w:pPr>
+      <w:r>
+        <w:rPr>
+          <w:rFonts w:ascii="JetBrains Mono Medium" w:cs="JetBrains Mono Medium" w:eastAsia="JetBrains Mono Medium" w:hAnsi="JetBrains Mono Medium"/>
+          <w:sz w:val="22"/>
+          <w:szCs w:val="22"/>
+          <w:rtl w:val="0"/>
+        </w:rPr>
+        <w:t xml:space="preserve">);</w:t>
+      </w:r>
+    </w:p>
+    <w:p>
+      <w:pPr>
+        <w:rPr>
+          <w:rFonts w:ascii="JetBrains Mono Medium" w:cs="JetBrains Mono Medium" w:eastAsia="JetBrains Mono Medium" w:hAnsi="JetBrains Mono Medium"/>
+          <w:sz w:val="22"/>
+          <w:szCs w:val="22"/>
+        </w:rPr>
+      </w:pPr>
+      <w:r>
+        <w:rPr>
+          <w:rFonts w:ascii="JetBrains Mono Medium" w:cs="JetBrains Mono Medium" w:eastAsia="JetBrains Mono Medium" w:hAnsi="JetBrains Mono Medium"/>
+          <w:sz w:val="22"/>
+          <w:szCs w:val="22"/>
+          <w:rtl w:val="0"/>
+        </w:rPr>
+        <w:t xml:space="preserve">CREATE TABLE invoice (</w:t>
+      </w:r>
+    </w:p>
+    <w:p>
+      <w:pPr>
+        <w:rPr>
+          <w:rFonts w:ascii="JetBrains Mono Medium" w:cs="JetBrains Mono Medium" w:eastAsia="JetBrains Mono Medium" w:hAnsi="JetBrains Mono Medium"/>
+          <w:sz w:val="22"/>
+          <w:szCs w:val="22"/>
+        </w:rPr>
+      </w:pPr>
+      <w:r>
+        <w:rPr>
+          <w:rFonts w:ascii="JetBrains Mono Medium" w:cs="JetBrains Mono Medium" w:eastAsia="JetBrains Mono Medium" w:hAnsi="JetBrains Mono Medium"/>
+          <w:sz w:val="22"/>
+          <w:szCs w:val="22"/>
+          <w:rtl w:val="0"/>
+        </w:rPr>
+        <w:t xml:space="preserve">  invoice_id INT PRIMARY KEY,</w:t>
+      </w:r>
+    </w:p>
+    <w:p>
+      <w:pPr>
+        <w:rPr>
+          <w:rFonts w:ascii="JetBrains Mono Medium" w:cs="JetBrains Mono Medium" w:eastAsia="JetBrains Mono Medium" w:hAnsi="JetBrains Mono Medium"/>
+          <w:sz w:val="22"/>
+          <w:szCs w:val="22"/>
+        </w:rPr>
+      </w:pPr>
+      <w:r>
+        <w:rPr>
+          <w:rFonts w:ascii="JetBrains Mono Medium" w:cs="JetBrains Mono Medium" w:eastAsia="JetBrains Mono Medium" w:hAnsi="JetBrains Mono Medium"/>
+          <w:sz w:val="22"/>
+          <w:szCs w:val="22"/>
+          <w:rtl w:val="0"/>
+        </w:rPr>
+        <w:t xml:space="preserve">  invoice_date DATE NOT NULL,</w:t>
+      </w:r>
+    </w:p>
+    <w:p>
+      <w:pPr>
+        <w:rPr>
+          <w:rFonts w:ascii="JetBrains Mono Medium" w:cs="JetBrains Mono Medium" w:eastAsia="JetBrains Mono Medium" w:hAnsi="JetBrains Mono Medium"/>
+          <w:sz w:val="22"/>
+          <w:szCs w:val="22"/>
+        </w:rPr>
+      </w:pPr>
+      <w:r>
+        <w:rPr>
+          <w:rFonts w:ascii="JetBrains Mono Medium" w:cs="JetBrains Mono Medium" w:eastAsia="JetBrains Mono Medium" w:hAnsi="JetBrains Mono Medium"/>
+          <w:sz w:val="22"/>
+          <w:szCs w:val="22"/>
+          <w:rtl w:val="0"/>
+        </w:rPr>
+        <w:t xml:space="preserve">  customer_name VARCHAR(255) REFERENCES customer(customer_name),</w:t>
+      </w:r>
+    </w:p>
+    <w:p>
+      <w:pPr>
+        <w:rPr>
+          <w:rFonts w:ascii="JetBrains Mono Medium" w:cs="JetBrains Mono Medium" w:eastAsia="JetBrains Mono Medium" w:hAnsi="JetBrains Mono Medium"/>
+          <w:sz w:val="22"/>
+          <w:szCs w:val="22"/>
+        </w:rPr>
+      </w:pPr>
+      <w:r>
+        <w:rPr>
+          <w:rFonts w:ascii="JetBrains Mono Medium" w:cs="JetBrains Mono Medium" w:eastAsia="JetBrains Mono Medium" w:hAnsi="JetBrains Mono Medium"/>
+          <w:sz w:val="22"/>
+          <w:szCs w:val="22"/>
+          <w:rtl w:val="0"/>
+        </w:rPr>
+        <w:t xml:space="preserve">  branch_id INT REFERENCES branch(branch_id),</w:t>
+      </w:r>
+    </w:p>
+    <w:p>
+      <w:pPr>
+        <w:rPr>
+          <w:rFonts w:ascii="JetBrains Mono Medium" w:cs="JetBrains Mono Medium" w:eastAsia="JetBrains Mono Medium" w:hAnsi="JetBrains Mono Medium"/>
+          <w:sz w:val="22"/>
+          <w:szCs w:val="22"/>
+        </w:rPr>
+      </w:pPr>
+      <w:r>
+        <w:rPr>
+          <w:rFonts w:ascii="JetBrains Mono Medium" w:cs="JetBrains Mono Medium" w:eastAsia="JetBrains Mono Medium" w:hAnsi="JetBrains Mono Medium"/>
+          <w:sz w:val="22"/>
+          <w:szCs w:val="22"/>
+          <w:rtl w:val="0"/>
+        </w:rPr>
+        <w:t xml:space="preserve">  mode_of_payment VARCHAR(255),</w:t>
+      </w:r>
+    </w:p>
+    <w:p>
+      <w:pPr>
+        <w:rPr>
+          <w:rFonts w:ascii="JetBrains Mono Medium" w:cs="JetBrains Mono Medium" w:eastAsia="JetBrains Mono Medium" w:hAnsi="JetBrains Mono Medium"/>
+          <w:sz w:val="22"/>
+          <w:szCs w:val="22"/>
+        </w:rPr>
+      </w:pPr>
+      <w:r>
+        <w:rPr>
+          <w:rFonts w:ascii="JetBrains Mono Medium" w:cs="JetBrains Mono Medium" w:eastAsia="JetBrains Mono Medium" w:hAnsi="JetBrains Mono Medium"/>
+          <w:sz w:val="22"/>
+          <w:szCs w:val="22"/>
+          <w:rtl w:val="0"/>
+        </w:rPr>
+        <w:t xml:space="preserve">  invoice_type VARCHAR(255),</w:t>
+      </w:r>
+    </w:p>
+    <w:p>
+      <w:pPr>
+        <w:rPr>
+          <w:rFonts w:ascii="JetBrains Mono Medium" w:cs="JetBrains Mono Medium" w:eastAsia="JetBrains Mono Medium" w:hAnsi="JetBrains Mono Medium"/>
+          <w:sz w:val="22"/>
+          <w:szCs w:val="22"/>
+        </w:rPr>
+      </w:pPr>
+      <w:r>
+        <w:rPr>
+          <w:rFonts w:ascii="JetBrains Mono Medium" w:cs="JetBrains Mono Medium" w:eastAsia="JetBrains Mono Medium" w:hAnsi="JetBrains Mono Medium"/>
+          <w:sz w:val="22"/>
+          <w:szCs w:val="22"/>
+          <w:rtl w:val="0"/>
+        </w:rPr>
+        <w:t xml:space="preserve">  gross_amount DECIMAL(10,2) NOT NULL,</w:t>
+      </w:r>
+    </w:p>
+    <w:p>
+      <w:pPr>
+        <w:rPr>
+          <w:rFonts w:ascii="JetBrains Mono Medium" w:cs="JetBrains Mono Medium" w:eastAsia="JetBrains Mono Medium" w:hAnsi="JetBrains Mono Medium"/>
+          <w:sz w:val="22"/>
+          <w:szCs w:val="22"/>
+        </w:rPr>
+      </w:pPr>
+      <w:r>
+        <w:rPr>
+          <w:rFonts w:ascii="JetBrains Mono Medium" w:cs="JetBrains Mono Medium" w:eastAsia="JetBrains Mono Medium" w:hAnsi="JetBrains Mono Medium"/>
+          <w:sz w:val="22"/>
+          <w:szCs w:val="22"/>
+          <w:rtl w:val="0"/>
+        </w:rPr>
+        <w:t xml:space="preserve">  taxes DECIMAL(10,2) NOT NULL,</w:t>
+      </w:r>
+    </w:p>
+    <w:p>
+      <w:pPr>
+        <w:rPr>
+          <w:rFonts w:ascii="JetBrains Mono Medium" w:cs="JetBrains Mono Medium" w:eastAsia="JetBrains Mono Medium" w:hAnsi="JetBrains Mono Medium"/>
+          <w:sz w:val="22"/>
+          <w:szCs w:val="22"/>
+        </w:rPr>
+      </w:pPr>
+      <w:r>
+        <w:rPr>
+          <w:rFonts w:ascii="JetBrains Mono Medium" w:cs="JetBrains Mono Medium" w:eastAsia="JetBrains Mono Medium" w:hAnsi="JetBrains Mono Medium"/>
+          <w:sz w:val="22"/>
+          <w:szCs w:val="22"/>
+          <w:rtl w:val="0"/>
+        </w:rPr>
+        <w:t xml:space="preserve">  total_amount DECIMAL(10,2) NOT NULL</w:t>
+      </w:r>
+    </w:p>
+    <w:p>
+      <w:pPr>
+        <w:rPr>
+          <w:rFonts w:ascii="JetBrains Mono Medium" w:cs="JetBrains Mono Medium" w:eastAsia="JetBrains Mono Medium" w:hAnsi="JetBrains Mono Medium"/>
+          <w:sz w:val="22"/>
+          <w:szCs w:val="22"/>
+        </w:rPr>
+      </w:pPr>
+      <w:r>
+        <w:rPr>
+          <w:rFonts w:ascii="JetBrains Mono Medium" w:cs="JetBrains Mono Medium" w:eastAsia="JetBrains Mono Medium" w:hAnsi="JetBrains Mono Medium"/>
+          <w:sz w:val="22"/>
+          <w:szCs w:val="22"/>
+          <w:rtl w:val="0"/>
+        </w:rPr>
+        <w:t xml:space="preserve">);</w:t>
+      </w:r>
+    </w:p>
+    <w:p>
+      <w:pPr>
+        <w:rPr>
+          <w:rFonts w:ascii="JetBrains Mono Medium" w:cs="JetBrains Mono Medium" w:eastAsia="JetBrains Mono Medium" w:hAnsi="JetBrains Mono Medium"/>
+          <w:sz w:val="22"/>
+          <w:szCs w:val="22"/>
+        </w:rPr>
+      </w:pPr>
+      <w:r>
+        <w:rPr>
+          <w:rFonts w:ascii="JetBrains Mono Medium" w:cs="JetBrains Mono Medium" w:eastAsia="JetBrains Mono Medium" w:hAnsi="JetBrains Mono Medium"/>
+          <w:sz w:val="22"/>
+          <w:szCs w:val="22"/>
+          <w:rtl w:val="0"/>
+        </w:rPr>
+        <w:t xml:space="preserve">CREATE TABLE items (</w:t>
+      </w:r>
+    </w:p>
+    <w:p>
+      <w:pPr>
+        <w:rPr>
+          <w:rFonts w:ascii="JetBrains Mono Medium" w:cs="JetBrains Mono Medium" w:eastAsia="JetBrains Mono Medium" w:hAnsi="JetBrains Mono Medium"/>
+          <w:sz w:val="22"/>
+          <w:szCs w:val="22"/>
+        </w:rPr>
+      </w:pPr>
+      <w:r>
+        <w:rPr>
+          <w:rFonts w:ascii="JetBrains Mono Medium" w:cs="JetBrains Mono Medium" w:eastAsia="JetBrains Mono Medium" w:hAnsi="JetBrains Mono Medium"/>
+          <w:sz w:val="22"/>
+          <w:szCs w:val="22"/>
+          <w:rtl w:val="0"/>
+        </w:rPr>
+        <w:t xml:space="preserve">  item_code VARCHAR(255) PRIMARY KEY,</w:t>
+      </w:r>
+    </w:p>
+    <w:p>
+      <w:pPr>
+        <w:rPr>
+          <w:rFonts w:ascii="JetBrains Mono Medium" w:cs="JetBrains Mono Medium" w:eastAsia="JetBrains Mono Medium" w:hAnsi="JetBrains Mono Medium"/>
+          <w:sz w:val="22"/>
+          <w:szCs w:val="22"/>
+        </w:rPr>
+      </w:pPr>
+      <w:r>
+        <w:rPr>
+          <w:rFonts w:ascii="JetBrains Mono Medium" w:cs="JetBrains Mono Medium" w:eastAsia="JetBrains Mono Medium" w:hAnsi="JetBrains Mono Medium"/>
+          <w:sz w:val="22"/>
+          <w:szCs w:val="22"/>
+          <w:rtl w:val="0"/>
+        </w:rPr>
+        <w:t xml:space="preserve">  item_name VARCHAR(255),</w:t>
+      </w:r>
+    </w:p>
+    <w:p>
+      <w:pPr>
+        <w:rPr>
+          <w:rFonts w:ascii="JetBrains Mono Medium" w:cs="JetBrains Mono Medium" w:eastAsia="JetBrains Mono Medium" w:hAnsi="JetBrains Mono Medium"/>
+          <w:sz w:val="22"/>
+          <w:szCs w:val="22"/>
+        </w:rPr>
+      </w:pPr>
+      <w:r>
+        <w:rPr>
+          <w:rFonts w:ascii="JetBrains Mono Medium" w:cs="JetBrains Mono Medium" w:eastAsia="JetBrains Mono Medium" w:hAnsi="JetBrains Mono Medium"/>
+          <w:sz w:val="22"/>
+          <w:szCs w:val="22"/>
+          <w:rtl w:val="0"/>
+        </w:rPr>
+        <w:t xml:space="preserve">  invoice_id INT REFERENCES invoice(invoice_id),</w:t>
+      </w:r>
+    </w:p>
+    <w:p>
+      <w:pPr>
+        <w:rPr>
+          <w:rFonts w:ascii="JetBrains Mono Medium" w:cs="JetBrains Mono Medium" w:eastAsia="JetBrains Mono Medium" w:hAnsi="JetBrains Mono Medium"/>
+          <w:sz w:val="22"/>
+          <w:szCs w:val="22"/>
+        </w:rPr>
+      </w:pPr>
+      <w:r>
+        <w:rPr>
+          <w:rFonts w:ascii="JetBrains Mono Medium" w:cs="JetBrains Mono Medium" w:eastAsia="JetBrains Mono Medium" w:hAnsi="JetBrains Mono Medium"/>
+          <w:sz w:val="22"/>
+          <w:szCs w:val="22"/>
+          <w:rtl w:val="0"/>
+        </w:rPr>
+        <w:t xml:space="preserve">  quantity INT NOT NULL</w:t>
+      </w:r>
+    </w:p>
+    <w:p>
+      <w:pPr>
+        <w:rPr>
+          <w:rFonts w:ascii="JetBrains Mono Medium" w:cs="JetBrains Mono Medium" w:eastAsia="JetBrains Mono Medium" w:hAnsi="JetBrains Mono Medium"/>
+          <w:sz w:val="22"/>
+          <w:szCs w:val="22"/>
+        </w:rPr>
+      </w:pPr>
+      <w:r>
+        <w:rPr>
+          <w:rFonts w:ascii="JetBrains Mono Medium" w:cs="JetBrains Mono Medium" w:eastAsia="JetBrains Mono Medium" w:hAnsi="JetBrains Mono Medium"/>
+          <w:sz w:val="22"/>
+          <w:szCs w:val="22"/>
+          <w:rtl w:val="0"/>
+        </w:rPr>
+        <w:t xml:space="preserve">);</w:t>
+      </w:r>
+    </w:p>
+    <w:p>
+      <w:pPr>
+        <w:rPr>
+          <w:rFonts w:ascii="JetBrains Mono Medium" w:cs="JetBrains Mono Medium" w:eastAsia="JetBrains Mono Medium" w:hAnsi="JetBrains Mono Medium"/>
+          <w:sz w:val="22"/>
+          <w:szCs w:val="22"/>
+        </w:rPr>
+      </w:pPr>
+      <w:r>
+        <w:rPr>
+          <w:rtl w:val="0"/>
+        </w:rPr>
+      </w:r>
+    </w:p>
+    <w:p>
+      <w:pPr>
         <w:ind w:left="0" w:firstLine="0"/>
         <w:rPr>
           <w:rFonts w:ascii="Times New Roman" w:cs="Times New Roman" w:eastAsia="Times New Roman" w:hAnsi="Times New Roman"/>
@@ -10866,6 +11330,92 @@
       </w:pPr>
       <w:r>
         <w:rPr>
+          <w:rFonts w:ascii="Times New Roman" w:cs="Times New Roman" w:eastAsia="Times New Roman" w:hAnsi="Times New Roman"/>
+        </w:rPr>
+        <w:drawing>
+          <wp:inline distB="114300" distT="114300" distL="114300" distR="114300">
+            <wp:extent cx="5731200" cy="2298700"/>
+            <wp:effectExtent b="0" l="0" r="0" t="0"/>
+            <wp:docPr id="14" name="image5.png"/>
+            <a:graphic>
+              <a:graphicData uri="http://schemas.openxmlformats.org/drawingml/2006/picture">
+                <pic:pic>
+                  <pic:nvPicPr>
+                    <pic:cNvPr id="0" name="image5.png"/>
+                    <pic:cNvPicPr preferRelativeResize="0"/>
+                  </pic:nvPicPr>
+                  <pic:blipFill>
+                    <a:blip r:embed="rId25"/>
+                    <a:srcRect b="0" l="0" r="0" t="0"/>
+                    <a:stretch>
+                      <a:fillRect/>
+                    </a:stretch>
+                  </pic:blipFill>
+                  <pic:spPr>
+                    <a:xfrm>
+                      <a:off x="0" y="0"/>
+                      <a:ext cx="5731200" cy="2298700"/>
+                    </a:xfrm>
+                    <a:prstGeom prst="rect"/>
+                    <a:ln/>
+                  </pic:spPr>
+                </pic:pic>
+              </a:graphicData>
+            </a:graphic>
+          </wp:inline>
+        </w:drawing>
+      </w:r>
+      <w:r>
+        <w:rPr>
+          <w:rtl w:val="0"/>
+        </w:rPr>
+      </w:r>
+    </w:p>
+    <w:p>
+      <w:pPr>
+        <w:rPr>
+          <w:rFonts w:ascii="Times New Roman" w:cs="Times New Roman" w:eastAsia="Times New Roman" w:hAnsi="Times New Roman"/>
+        </w:rPr>
+      </w:pPr>
+      <w:r>
+        <w:rPr>
+          <w:rFonts w:ascii="Times New Roman" w:cs="Times New Roman" w:eastAsia="Times New Roman" w:hAnsi="Times New Roman"/>
+        </w:rPr>
+        <w:drawing>
+          <wp:inline distB="114300" distT="114300" distL="114300" distR="114300">
+            <wp:extent cx="5731200" cy="3162300"/>
+            <wp:effectExtent b="0" l="0" r="0" t="0"/>
+            <wp:docPr id="10" name="image6.png"/>
+            <a:graphic>
+              <a:graphicData uri="http://schemas.openxmlformats.org/drawingml/2006/picture">
+                <pic:pic>
+                  <pic:nvPicPr>
+                    <pic:cNvPr id="0" name="image6.png"/>
+                    <pic:cNvPicPr preferRelativeResize="0"/>
+                  </pic:nvPicPr>
+                  <pic:blipFill>
+                    <a:blip r:embed="rId26"/>
+                    <a:srcRect b="0" l="0" r="0" t="0"/>
+                    <a:stretch>
+                      <a:fillRect/>
+                    </a:stretch>
+                  </pic:blipFill>
+                  <pic:spPr>
+                    <a:xfrm>
+                      <a:off x="0" y="0"/>
+                      <a:ext cx="5731200" cy="3162300"/>
+                    </a:xfrm>
+                    <a:prstGeom prst="rect"/>
+                    <a:ln/>
+                  </pic:spPr>
+                </pic:pic>
+              </a:graphicData>
+            </a:graphic>
+          </wp:inline>
+        </w:drawing>
+      </w:r>
+      <w:r>
+        <w:rPr>
           <w:rtl w:val="0"/>
         </w:rPr>
       </w:r>
@@ -10918,8 +11468,10 @@
       </w:pPr>
       <w:r>
         <w:rPr>
-          <w:rtl w:val="0"/>
-        </w:rPr>
+          <w:rFonts w:ascii="Times New Roman" w:cs="Times New Roman" w:eastAsia="Times New Roman" w:hAnsi="Times New Roman"/>
+          <w:rtl w:val="0"/>
+        </w:rPr>
+        <w:t xml:space="preserve">Postlab:</w:t>
       </w:r>
     </w:p>
     <w:p>
@@ -10934,7 +11486,187 @@
           <w:rFonts w:ascii="Times New Roman" w:cs="Times New Roman" w:eastAsia="Times New Roman" w:hAnsi="Times New Roman"/>
           <w:rtl w:val="0"/>
         </w:rPr>
-        <w:t xml:space="preserve">Postlab:</w:t>
+        <w:t xml:space="preserve">Q1.</w:t>
+      </w:r>
+    </w:p>
+    <w:p>
+      <w:pPr>
+        <w:rPr>
+          <w:rFonts w:ascii="Times New Roman" w:cs="Times New Roman" w:eastAsia="Times New Roman" w:hAnsi="Times New Roman"/>
+        </w:rPr>
+      </w:pPr>
+      <w:r>
+        <w:rPr>
+          <w:rFonts w:ascii="Times New Roman" w:cs="Times New Roman" w:eastAsia="Times New Roman" w:hAnsi="Times New Roman"/>
+          <w:rtl w:val="0"/>
+        </w:rPr>
+        <w:t xml:space="preserve">MySQL:</w:t>
+      </w:r>
+    </w:p>
+    <w:p>
+      <w:pPr>
+        <w:rPr>
+          <w:rFonts w:ascii="Times New Roman" w:cs="Times New Roman" w:eastAsia="Times New Roman" w:hAnsi="Times New Roman"/>
+        </w:rPr>
+      </w:pPr>
+      <w:r>
+        <w:rPr>
+          <w:rFonts w:ascii="Times New Roman" w:cs="Times New Roman" w:eastAsia="Times New Roman" w:hAnsi="Times New Roman"/>
+          <w:rtl w:val="0"/>
+        </w:rPr>
+        <w:t xml:space="preserve">1. INT: Stands for integer, used to store whole numbers without decimal points. It can store values from -2147483648 to 2147483647 for signed INT and 0 to 4294967295 for unsigned INT.</w:t>
+      </w:r>
+    </w:p>
+    <w:p>
+      <w:pPr>
+        <w:rPr>
+          <w:rFonts w:ascii="Times New Roman" w:cs="Times New Roman" w:eastAsia="Times New Roman" w:hAnsi="Times New Roman"/>
+        </w:rPr>
+      </w:pPr>
+      <w:r>
+        <w:rPr>
+          <w:rFonts w:ascii="Times New Roman" w:cs="Times New Roman" w:eastAsia="Times New Roman" w:hAnsi="Times New Roman"/>
+          <w:rtl w:val="0"/>
+        </w:rPr>
+        <w:t xml:space="preserve">2. VARCHAR: Stands for variable-length character string. It is used to store alphanumeric characters of variable length. The maximum length of VARCHAR can be specified, e.g., VARCHAR(255).</w:t>
+      </w:r>
+    </w:p>
+    <w:p>
+      <w:pPr>
+        <w:rPr>
+          <w:rFonts w:ascii="Times New Roman" w:cs="Times New Roman" w:eastAsia="Times New Roman" w:hAnsi="Times New Roman"/>
+        </w:rPr>
+      </w:pPr>
+      <w:r>
+        <w:rPr>
+          <w:rFonts w:ascii="Times New Roman" w:cs="Times New Roman" w:eastAsia="Times New Roman" w:hAnsi="Times New Roman"/>
+          <w:rtl w:val="0"/>
+        </w:rPr>
+        <w:t xml:space="preserve">3. DATE: Used to store dates in the format YYYY-MM-DD. It can store dates ranging from '1000-01-01' to '9999-12-31'.</w:t>
+      </w:r>
+    </w:p>
+    <w:p>
+      <w:pPr>
+        <w:rPr>
+          <w:rFonts w:ascii="Times New Roman" w:cs="Times New Roman" w:eastAsia="Times New Roman" w:hAnsi="Times New Roman"/>
+        </w:rPr>
+      </w:pPr>
+      <w:r>
+        <w:rPr>
+          <w:rFonts w:ascii="Times New Roman" w:cs="Times New Roman" w:eastAsia="Times New Roman" w:hAnsi="Times New Roman"/>
+          <w:rtl w:val="0"/>
+        </w:rPr>
+        <w:t xml:space="preserve">4. DECIMAL: Also known as DEC or NUMERIC, it is used to store exact numeric values with decimal points. It requires two parameters: precision and scale. Precision represents the total number of digits, and scale represents the number of digits after the decimal point.</w:t>
+      </w:r>
+    </w:p>
+    <w:p>
+      <w:pPr>
+        <w:rPr>
+          <w:rFonts w:ascii="Times New Roman" w:cs="Times New Roman" w:eastAsia="Times New Roman" w:hAnsi="Times New Roman"/>
+        </w:rPr>
+      </w:pPr>
+      <w:r>
+        <w:rPr>
+          <w:rFonts w:ascii="Times New Roman" w:cs="Times New Roman" w:eastAsia="Times New Roman" w:hAnsi="Times New Roman"/>
+          <w:rtl w:val="0"/>
+        </w:rPr>
+        <w:t xml:space="preserve">5. BOOLEAN: Used to store boolean values, which can be either true or false. In MySQL, boolean values are represented as 0 (false) or 1 (true).</w:t>
+      </w:r>
+    </w:p>
+    <w:p>
+      <w:pPr>
+        <w:rPr>
+          <w:rFonts w:ascii="Times New Roman" w:cs="Times New Roman" w:eastAsia="Times New Roman" w:hAnsi="Times New Roman"/>
+        </w:rPr>
+      </w:pPr>
+      <w:r>
+        <w:rPr>
+          <w:rtl w:val="0"/>
+        </w:rPr>
+      </w:r>
+    </w:p>
+    <w:p>
+      <w:pPr>
+        <w:rPr>
+          <w:rFonts w:ascii="Times New Roman" w:cs="Times New Roman" w:eastAsia="Times New Roman" w:hAnsi="Times New Roman"/>
+        </w:rPr>
+      </w:pPr>
+      <w:r>
+        <w:rPr>
+          <w:rFonts w:ascii="Times New Roman" w:cs="Times New Roman" w:eastAsia="Times New Roman" w:hAnsi="Times New Roman"/>
+          <w:rtl w:val="0"/>
+        </w:rPr>
+        <w:t xml:space="preserve">PostgreSQL:</w:t>
+      </w:r>
+    </w:p>
+    <w:p>
+      <w:pPr>
+        <w:rPr>
+          <w:rFonts w:ascii="Times New Roman" w:cs="Times New Roman" w:eastAsia="Times New Roman" w:hAnsi="Times New Roman"/>
+        </w:rPr>
+      </w:pPr>
+      <w:r>
+        <w:rPr>
+          <w:rFonts w:ascii="Times New Roman" w:cs="Times New Roman" w:eastAsia="Times New Roman" w:hAnsi="Times New Roman"/>
+          <w:rtl w:val="0"/>
+        </w:rPr>
+        <w:t xml:space="preserve">1. INTEGER: Similar to MySQL's INT, it is used to store whole numbers without decimal points. It can store values from -2147483648 to 2147483647.</w:t>
+      </w:r>
+    </w:p>
+    <w:p>
+      <w:pPr>
+        <w:rPr>
+          <w:rFonts w:ascii="Times New Roman" w:cs="Times New Roman" w:eastAsia="Times New Roman" w:hAnsi="Times New Roman"/>
+        </w:rPr>
+      </w:pPr>
+      <w:r>
+        <w:rPr>
+          <w:rFonts w:ascii="Times New Roman" w:cs="Times New Roman" w:eastAsia="Times New Roman" w:hAnsi="Times New Roman"/>
+          <w:rtl w:val="0"/>
+        </w:rPr>
+        <w:t xml:space="preserve">2. TEXT: Used to store variable-length character data. It can hold strings of any length.</w:t>
+      </w:r>
+    </w:p>
+    <w:p>
+      <w:pPr>
+        <w:rPr>
+          <w:rFonts w:ascii="Times New Roman" w:cs="Times New Roman" w:eastAsia="Times New Roman" w:hAnsi="Times New Roman"/>
+        </w:rPr>
+      </w:pPr>
+      <w:r>
+        <w:rPr>
+          <w:rFonts w:ascii="Times New Roman" w:cs="Times New Roman" w:eastAsia="Times New Roman" w:hAnsi="Times New Roman"/>
+          <w:rtl w:val="0"/>
+        </w:rPr>
+        <w:t xml:space="preserve">3. DATE: Similar to MySQL, it's used to store dates in the format YYYY-MM-DD.</w:t>
+      </w:r>
+    </w:p>
+    <w:p>
+      <w:pPr>
+        <w:rPr>
+          <w:rFonts w:ascii="Times New Roman" w:cs="Times New Roman" w:eastAsia="Times New Roman" w:hAnsi="Times New Roman"/>
+        </w:rPr>
+      </w:pPr>
+      <w:r>
+        <w:rPr>
+          <w:rFonts w:ascii="Times New Roman" w:cs="Times New Roman" w:eastAsia="Times New Roman" w:hAnsi="Times New Roman"/>
+          <w:rtl w:val="0"/>
+        </w:rPr>
+        <w:t xml:space="preserve">4. NUMERIC: Similar to MySQL's DECIMAL, it is used to store exact numeric values with decimal points. It requires two parameters: precision and scale. Precision represents the total number of digits, and scale represents the number of digits after the decimal point.</w:t>
+      </w:r>
+    </w:p>
+    <w:p>
+      <w:pPr>
+        <w:rPr>
+          <w:rFonts w:ascii="Times New Roman" w:cs="Times New Roman" w:eastAsia="Times New Roman" w:hAnsi="Times New Roman"/>
+        </w:rPr>
+      </w:pPr>
+      <w:r>
+        <w:rPr>
+          <w:rFonts w:ascii="Times New Roman" w:cs="Times New Roman" w:eastAsia="Times New Roman" w:hAnsi="Times New Roman"/>
+          <w:rtl w:val="0"/>
+        </w:rPr>
+        <w:t xml:space="preserve">5. BOOLEAN: Used to store boolean values, which can be either true or false. In PostgreSQL, boolean values are represented as 'true' or 'false'.</w:t>
       </w:r>
     </w:p>
     <w:p>
@@ -10946,190 +11678,8 @@
       </w:pPr>
       <w:r>
         <w:rPr>
-          <w:rFonts w:ascii="Times New Roman" w:cs="Times New Roman" w:eastAsia="Times New Roman" w:hAnsi="Times New Roman"/>
-          <w:rtl w:val="0"/>
-        </w:rPr>
-        <w:t xml:space="preserve">Q1.</w:t>
-      </w:r>
-    </w:p>
-    <w:p>
-      <w:pPr>
-        <w:rPr>
-          <w:rFonts w:ascii="Times New Roman" w:cs="Times New Roman" w:eastAsia="Times New Roman" w:hAnsi="Times New Roman"/>
-        </w:rPr>
-      </w:pPr>
-      <w:r>
-        <w:rPr>
-          <w:rFonts w:ascii="Times New Roman" w:cs="Times New Roman" w:eastAsia="Times New Roman" w:hAnsi="Times New Roman"/>
-          <w:rtl w:val="0"/>
-        </w:rPr>
-        <w:t xml:space="preserve">MySQL:</w:t>
-      </w:r>
-    </w:p>
-    <w:p>
-      <w:pPr>
-        <w:rPr>
-          <w:rFonts w:ascii="Times New Roman" w:cs="Times New Roman" w:eastAsia="Times New Roman" w:hAnsi="Times New Roman"/>
-        </w:rPr>
-      </w:pPr>
-      <w:r>
-        <w:rPr>
-          <w:rFonts w:ascii="Times New Roman" w:cs="Times New Roman" w:eastAsia="Times New Roman" w:hAnsi="Times New Roman"/>
-          <w:rtl w:val="0"/>
-        </w:rPr>
-        <w:t xml:space="preserve">1. INT: Stands for integer, used to store whole numbers without decimal points. It can store values from -2147483648 to 2147483647 for signed INT and 0 to 4294967295 for unsigned INT.</w:t>
-      </w:r>
-    </w:p>
-    <w:p>
-      <w:pPr>
-        <w:rPr>
-          <w:rFonts w:ascii="Times New Roman" w:cs="Times New Roman" w:eastAsia="Times New Roman" w:hAnsi="Times New Roman"/>
-        </w:rPr>
-      </w:pPr>
-      <w:r>
-        <w:rPr>
-          <w:rFonts w:ascii="Times New Roman" w:cs="Times New Roman" w:eastAsia="Times New Roman" w:hAnsi="Times New Roman"/>
-          <w:rtl w:val="0"/>
-        </w:rPr>
-        <w:t xml:space="preserve">2. VARCHAR: Stands for variable-length character string. It is used to store alphanumeric characters of variable length. The maximum length of VARCHAR can be specified, e.g., VARCHAR(255).</w:t>
-      </w:r>
-    </w:p>
-    <w:p>
-      <w:pPr>
-        <w:rPr>
-          <w:rFonts w:ascii="Times New Roman" w:cs="Times New Roman" w:eastAsia="Times New Roman" w:hAnsi="Times New Roman"/>
-        </w:rPr>
-      </w:pPr>
-      <w:r>
-        <w:rPr>
-          <w:rFonts w:ascii="Times New Roman" w:cs="Times New Roman" w:eastAsia="Times New Roman" w:hAnsi="Times New Roman"/>
-          <w:rtl w:val="0"/>
-        </w:rPr>
-        <w:t xml:space="preserve">3. DATE: Used to store dates in the format YYYY-MM-DD. It can store dates ranging from '1000-01-01' to '9999-12-31'.</w:t>
-      </w:r>
-    </w:p>
-    <w:p>
-      <w:pPr>
-        <w:rPr>
-          <w:rFonts w:ascii="Times New Roman" w:cs="Times New Roman" w:eastAsia="Times New Roman" w:hAnsi="Times New Roman"/>
-        </w:rPr>
-      </w:pPr>
-      <w:r>
-        <w:rPr>
-          <w:rFonts w:ascii="Times New Roman" w:cs="Times New Roman" w:eastAsia="Times New Roman" w:hAnsi="Times New Roman"/>
-          <w:rtl w:val="0"/>
-        </w:rPr>
-        <w:t xml:space="preserve">4. DECIMAL: Also known as DEC or NUMERIC, it is used to store exact numeric values with decimal points. It requires two parameters: precision and scale. Precision represents the total number of digits, and scale represents the number of digits after the decimal point.</w:t>
-      </w:r>
-    </w:p>
-    <w:p>
-      <w:pPr>
-        <w:rPr>
-          <w:rFonts w:ascii="Times New Roman" w:cs="Times New Roman" w:eastAsia="Times New Roman" w:hAnsi="Times New Roman"/>
-        </w:rPr>
-      </w:pPr>
-      <w:r>
-        <w:rPr>
-          <w:rFonts w:ascii="Times New Roman" w:cs="Times New Roman" w:eastAsia="Times New Roman" w:hAnsi="Times New Roman"/>
-          <w:rtl w:val="0"/>
-        </w:rPr>
-        <w:t xml:space="preserve">5. BOOLEAN: Used to store boolean values, which can be either true or false. In MySQL, boolean values are represented as 0 (false) or 1 (true).</w:t>
-      </w:r>
-    </w:p>
-    <w:p>
-      <w:pPr>
-        <w:rPr>
-          <w:rFonts w:ascii="Times New Roman" w:cs="Times New Roman" w:eastAsia="Times New Roman" w:hAnsi="Times New Roman"/>
-        </w:rPr>
-      </w:pPr>
-      <w:r>
-        <w:rPr>
-          <w:rtl w:val="0"/>
-        </w:rPr>
-      </w:r>
-    </w:p>
-    <w:p>
-      <w:pPr>
-        <w:rPr>
-          <w:rFonts w:ascii="Times New Roman" w:cs="Times New Roman" w:eastAsia="Times New Roman" w:hAnsi="Times New Roman"/>
-        </w:rPr>
-      </w:pPr>
-      <w:r>
-        <w:rPr>
-          <w:rFonts w:ascii="Times New Roman" w:cs="Times New Roman" w:eastAsia="Times New Roman" w:hAnsi="Times New Roman"/>
-          <w:rtl w:val="0"/>
-        </w:rPr>
-        <w:t xml:space="preserve">PostgreSQL:</w:t>
-      </w:r>
-    </w:p>
-    <w:p>
-      <w:pPr>
-        <w:rPr>
-          <w:rFonts w:ascii="Times New Roman" w:cs="Times New Roman" w:eastAsia="Times New Roman" w:hAnsi="Times New Roman"/>
-        </w:rPr>
-      </w:pPr>
-      <w:r>
-        <w:rPr>
-          <w:rFonts w:ascii="Times New Roman" w:cs="Times New Roman" w:eastAsia="Times New Roman" w:hAnsi="Times New Roman"/>
-          <w:rtl w:val="0"/>
-        </w:rPr>
-        <w:t xml:space="preserve">1. INTEGER: Similar to MySQL's INT, it is used to store whole numbers without decimal points. It can store values from -2147483648 to 2147483647.</w:t>
-      </w:r>
-    </w:p>
-    <w:p>
-      <w:pPr>
-        <w:rPr>
-          <w:rFonts w:ascii="Times New Roman" w:cs="Times New Roman" w:eastAsia="Times New Roman" w:hAnsi="Times New Roman"/>
-        </w:rPr>
-      </w:pPr>
-      <w:r>
-        <w:rPr>
-          <w:rFonts w:ascii="Times New Roman" w:cs="Times New Roman" w:eastAsia="Times New Roman" w:hAnsi="Times New Roman"/>
-          <w:rtl w:val="0"/>
-        </w:rPr>
-        <w:t xml:space="preserve">2. TEXT: Used to store variable-length character data. It can hold strings of any length.</w:t>
-      </w:r>
-    </w:p>
-    <w:p>
-      <w:pPr>
-        <w:rPr>
-          <w:rFonts w:ascii="Times New Roman" w:cs="Times New Roman" w:eastAsia="Times New Roman" w:hAnsi="Times New Roman"/>
-        </w:rPr>
-      </w:pPr>
-      <w:r>
-        <w:rPr>
-          <w:rFonts w:ascii="Times New Roman" w:cs="Times New Roman" w:eastAsia="Times New Roman" w:hAnsi="Times New Roman"/>
-          <w:rtl w:val="0"/>
-        </w:rPr>
-        <w:t xml:space="preserve">3. DATE: Similar to MySQL, it's used to store dates in the format YYYY-MM-DD.</w:t>
-      </w:r>
-    </w:p>
-    <w:p>
-      <w:pPr>
-        <w:rPr>
-          <w:rFonts w:ascii="Times New Roman" w:cs="Times New Roman" w:eastAsia="Times New Roman" w:hAnsi="Times New Roman"/>
-        </w:rPr>
-      </w:pPr>
-      <w:r>
-        <w:rPr>
-          <w:rFonts w:ascii="Times New Roman" w:cs="Times New Roman" w:eastAsia="Times New Roman" w:hAnsi="Times New Roman"/>
-          <w:rtl w:val="0"/>
-        </w:rPr>
-        <w:t xml:space="preserve">4. NUMERIC: Similar to MySQL's DECIMAL, it is used to store exact numeric values with decimal points. It requires two parameters: precision and scale. Precision represents the total number of digits, and scale represents the number of digits after the decimal point.</w:t>
-      </w:r>
-    </w:p>
-    <w:p>
-      <w:pPr>
-        <w:rPr>
-          <w:rFonts w:ascii="Times New Roman" w:cs="Times New Roman" w:eastAsia="Times New Roman" w:hAnsi="Times New Roman"/>
-        </w:rPr>
-      </w:pPr>
-      <w:r>
-        <w:rPr>
-          <w:rFonts w:ascii="Times New Roman" w:cs="Times New Roman" w:eastAsia="Times New Roman" w:hAnsi="Times New Roman"/>
-          <w:rtl w:val="0"/>
-        </w:rPr>
-        <w:t xml:space="preserve">5. BOOLEAN: Used to store boolean values, which can be either true or false. In PostgreSQL, boolean values are represented as 'true' or 'false'.</w:t>
+          <w:rtl w:val="0"/>
+        </w:rPr>
       </w:r>
     </w:p>
     <w:p>
@@ -11154,8 +11704,302 @@
       </w:pPr>
       <w:r>
         <w:rPr>
-          <w:rtl w:val="0"/>
-        </w:rPr>
+          <w:rFonts w:ascii="Times New Roman" w:cs="Times New Roman" w:eastAsia="Times New Roman" w:hAnsi="Times New Roman"/>
+          <w:rtl w:val="0"/>
+        </w:rPr>
+        <w:t xml:space="preserve">Q2.</w:t>
+      </w:r>
+    </w:p>
+    <w:p>
+      <w:pPr>
+        <w:rPr>
+          <w:rFonts w:ascii="Times New Roman" w:cs="Times New Roman" w:eastAsia="Times New Roman" w:hAnsi="Times New Roman"/>
+        </w:rPr>
+      </w:pPr>
+      <w:r>
+        <w:rPr>
+          <w:rFonts w:ascii="Times New Roman" w:cs="Times New Roman" w:eastAsia="Times New Roman" w:hAnsi="Times New Roman"/>
+          <w:rtl w:val="0"/>
+        </w:rPr>
+        <w:t xml:space="preserve">1. DELETE:</w:t>
+      </w:r>
+    </w:p>
+    <w:p>
+      <w:pPr>
+        <w:rPr>
+          <w:rFonts w:ascii="Times New Roman" w:cs="Times New Roman" w:eastAsia="Times New Roman" w:hAnsi="Times New Roman"/>
+        </w:rPr>
+      </w:pPr>
+      <w:r>
+        <w:rPr>
+          <w:rFonts w:ascii="Times New Roman" w:cs="Times New Roman" w:eastAsia="Times New Roman" w:hAnsi="Times New Roman"/>
+          <w:rtl w:val="0"/>
+        </w:rPr>
+        <w:t xml:space="preserve">   - In PostgreSQL, ‘DELETE’ is a SQL command that removes rows(record) from a table based on a specified condition using a WHERE clause.</w:t>
+      </w:r>
+    </w:p>
+    <w:p>
+      <w:pPr>
+        <w:rPr>
+          <w:rFonts w:ascii="Times New Roman" w:cs="Times New Roman" w:eastAsia="Times New Roman" w:hAnsi="Times New Roman"/>
+        </w:rPr>
+      </w:pPr>
+      <w:r>
+        <w:rPr>
+          <w:rFonts w:ascii="Times New Roman" w:cs="Times New Roman" w:eastAsia="Times New Roman" w:hAnsi="Times New Roman"/>
+          <w:rtl w:val="0"/>
+        </w:rPr>
+        <w:t xml:space="preserve">   - ‘DELETE’ is a DML (Data Manipulation Language) statement.</w:t>
+      </w:r>
+    </w:p>
+    <w:p>
+      <w:pPr>
+        <w:rPr>
+          <w:rFonts w:ascii="Times New Roman" w:cs="Times New Roman" w:eastAsia="Times New Roman" w:hAnsi="Times New Roman"/>
+        </w:rPr>
+      </w:pPr>
+      <w:r>
+        <w:rPr>
+          <w:rFonts w:ascii="Times New Roman" w:cs="Times New Roman" w:eastAsia="Times New Roman" w:hAnsi="Times New Roman"/>
+          <w:rtl w:val="0"/>
+        </w:rPr>
+        <w:t xml:space="preserve">   - It can be rolled back using a transaction if it is within a transaction block.</w:t>
+      </w:r>
+    </w:p>
+    <w:p>
+      <w:pPr>
+        <w:rPr>
+          <w:rFonts w:ascii="Times New Roman" w:cs="Times New Roman" w:eastAsia="Times New Roman" w:hAnsi="Times New Roman"/>
+        </w:rPr>
+      </w:pPr>
+      <w:r>
+        <w:rPr>
+          <w:rFonts w:ascii="Times New Roman" w:cs="Times New Roman" w:eastAsia="Times New Roman" w:hAnsi="Times New Roman"/>
+          <w:rtl w:val="0"/>
+        </w:rPr>
+        <w:t xml:space="preserve">   - When using ‘DELETE’, PostgreSQL marks the rows as deleted and space can be reused later.</w:t>
+      </w:r>
+    </w:p>
+    <w:p>
+      <w:pPr>
+        <w:rPr>
+          <w:rFonts w:ascii="Times New Roman" w:cs="Times New Roman" w:eastAsia="Times New Roman" w:hAnsi="Times New Roman"/>
+        </w:rPr>
+      </w:pPr>
+      <w:r>
+        <w:rPr>
+          <w:rFonts w:ascii="Times New Roman" w:cs="Times New Roman" w:eastAsia="Times New Roman" w:hAnsi="Times New Roman"/>
+          <w:rtl w:val="0"/>
+        </w:rPr>
+        <w:t xml:space="preserve">   - ‘DELETE’ triggers are fired if defined for the table.</w:t>
+      </w:r>
+    </w:p>
+    <w:p>
+      <w:pPr>
+        <w:rPr>
+          <w:rFonts w:ascii="Times New Roman" w:cs="Times New Roman" w:eastAsia="Times New Roman" w:hAnsi="Times New Roman"/>
+        </w:rPr>
+      </w:pPr>
+      <w:r>
+        <w:rPr>
+          <w:rFonts w:ascii="Times New Roman" w:cs="Times New Roman" w:eastAsia="Times New Roman" w:hAnsi="Times New Roman"/>
+          <w:rtl w:val="0"/>
+        </w:rPr>
+        <w:t xml:space="preserve">   - It maintains the integrity constraints such as foreign keys and triggers associated with the table.</w:t>
+      </w:r>
+    </w:p>
+    <w:p>
+      <w:pPr>
+        <w:rPr>
+          <w:rFonts w:ascii="Times New Roman" w:cs="Times New Roman" w:eastAsia="Times New Roman" w:hAnsi="Times New Roman"/>
+        </w:rPr>
+      </w:pPr>
+      <w:r>
+        <w:rPr>
+          <w:rFonts w:ascii="Times New Roman" w:cs="Times New Roman" w:eastAsia="Times New Roman" w:hAnsi="Times New Roman"/>
+          <w:rtl w:val="0"/>
+        </w:rPr>
+        <w:t xml:space="preserve">   Example:</w:t>
+      </w:r>
+    </w:p>
+    <w:p>
+      <w:pPr>
+        <w:rPr>
+          <w:rFonts w:ascii="Times New Roman" w:cs="Times New Roman" w:eastAsia="Times New Roman" w:hAnsi="Times New Roman"/>
+        </w:rPr>
+      </w:pPr>
+      <w:r>
+        <w:rPr>
+          <w:rFonts w:ascii="Times New Roman" w:cs="Times New Roman" w:eastAsia="Times New Roman" w:hAnsi="Times New Roman"/>
+          <w:rtl w:val="0"/>
+        </w:rPr>
+        <w:t xml:space="preserve">   DELETE FROM table_name WHERE condition;</w:t>
+      </w:r>
+    </w:p>
+    <w:p>
+      <w:pPr>
+        <w:rPr>
+          <w:rFonts w:ascii="Times New Roman" w:cs="Times New Roman" w:eastAsia="Times New Roman" w:hAnsi="Times New Roman"/>
+        </w:rPr>
+      </w:pPr>
+      <w:r>
+        <w:rPr>
+          <w:rtl w:val="0"/>
+        </w:rPr>
+      </w:r>
+    </w:p>
+    <w:p>
+      <w:pPr>
+        <w:rPr>
+          <w:rFonts w:ascii="Times New Roman" w:cs="Times New Roman" w:eastAsia="Times New Roman" w:hAnsi="Times New Roman"/>
+        </w:rPr>
+      </w:pPr>
+      <w:r>
+        <w:rPr>
+          <w:rFonts w:ascii="Times New Roman" w:cs="Times New Roman" w:eastAsia="Times New Roman" w:hAnsi="Times New Roman"/>
+          <w:rtl w:val="0"/>
+        </w:rPr>
+        <w:t xml:space="preserve">2. TRUNCATE:</w:t>
+      </w:r>
+    </w:p>
+    <w:p>
+      <w:pPr>
+        <w:rPr>
+          <w:rFonts w:ascii="Times New Roman" w:cs="Times New Roman" w:eastAsia="Times New Roman" w:hAnsi="Times New Roman"/>
+        </w:rPr>
+      </w:pPr>
+      <w:r>
+        <w:rPr>
+          <w:rFonts w:ascii="Times New Roman" w:cs="Times New Roman" w:eastAsia="Times New Roman" w:hAnsi="Times New Roman"/>
+          <w:rtl w:val="0"/>
+        </w:rPr>
+        <w:t xml:space="preserve">   - In PostgreSQL, ‘TRUNCATE’ is a SQL command that removes all rows from a table.</w:t>
+      </w:r>
+    </w:p>
+    <w:p>
+      <w:pPr>
+        <w:rPr>
+          <w:rFonts w:ascii="Times New Roman" w:cs="Times New Roman" w:eastAsia="Times New Roman" w:hAnsi="Times New Roman"/>
+        </w:rPr>
+      </w:pPr>
+      <w:r>
+        <w:rPr>
+          <w:rFonts w:ascii="Times New Roman" w:cs="Times New Roman" w:eastAsia="Times New Roman" w:hAnsi="Times New Roman"/>
+          <w:rtl w:val="0"/>
+        </w:rPr>
+        <w:t xml:space="preserve">   - ‘TRUNCATE’ is a DDL (Data Definition Language) statement.</w:t>
+      </w:r>
+    </w:p>
+    <w:p>
+      <w:pPr>
+        <w:rPr>
+          <w:rFonts w:ascii="Times New Roman" w:cs="Times New Roman" w:eastAsia="Times New Roman" w:hAnsi="Times New Roman"/>
+        </w:rPr>
+      </w:pPr>
+      <w:r>
+        <w:rPr>
+          <w:rFonts w:ascii="Times New Roman" w:cs="Times New Roman" w:eastAsia="Times New Roman" w:hAnsi="Times New Roman"/>
+          <w:rtl w:val="0"/>
+        </w:rPr>
+        <w:t xml:space="preserve">   - It removes all rows without considering any condition. No WHERE clause can be specified.</w:t>
+      </w:r>
+    </w:p>
+    <w:p>
+      <w:pPr>
+        <w:rPr>
+          <w:rFonts w:ascii="Times New Roman" w:cs="Times New Roman" w:eastAsia="Times New Roman" w:hAnsi="Times New Roman"/>
+        </w:rPr>
+      </w:pPr>
+      <w:r>
+        <w:rPr>
+          <w:rFonts w:ascii="Times New Roman" w:cs="Times New Roman" w:eastAsia="Times New Roman" w:hAnsi="Times New Roman"/>
+          <w:rtl w:val="0"/>
+        </w:rPr>
+        <w:t xml:space="preserve">   - Unlike ‘DELETE’, ‘TRUNCATE’ cannot be rolled back using a transaction.</w:t>
+      </w:r>
+    </w:p>
+    <w:p>
+      <w:pPr>
+        <w:rPr>
+          <w:rFonts w:ascii="Times New Roman" w:cs="Times New Roman" w:eastAsia="Times New Roman" w:hAnsi="Times New Roman"/>
+        </w:rPr>
+      </w:pPr>
+      <w:r>
+        <w:rPr>
+          <w:rFonts w:ascii="Times New Roman" w:cs="Times New Roman" w:eastAsia="Times New Roman" w:hAnsi="Times New Roman"/>
+          <w:rtl w:val="0"/>
+        </w:rPr>
+        <w:t xml:space="preserve">   - ‘TRUNCATE’ resets sequences used by the table to their initial value.</w:t>
+      </w:r>
+    </w:p>
+    <w:p>
+      <w:pPr>
+        <w:rPr>
+          <w:rFonts w:ascii="Times New Roman" w:cs="Times New Roman" w:eastAsia="Times New Roman" w:hAnsi="Times New Roman"/>
+        </w:rPr>
+      </w:pPr>
+      <w:r>
+        <w:rPr>
+          <w:rFonts w:ascii="Times New Roman" w:cs="Times New Roman" w:eastAsia="Times New Roman" w:hAnsi="Times New Roman"/>
+          <w:rtl w:val="0"/>
+        </w:rPr>
+        <w:t xml:space="preserve">   - It is faster than `DELETE`, especially for large tables, as it deallocates the storage space occupied by the table.</w:t>
+      </w:r>
+    </w:p>
+    <w:p>
+      <w:pPr>
+        <w:rPr>
+          <w:rFonts w:ascii="Times New Roman" w:cs="Times New Roman" w:eastAsia="Times New Roman" w:hAnsi="Times New Roman"/>
+        </w:rPr>
+      </w:pPr>
+      <w:r>
+        <w:rPr>
+          <w:rFonts w:ascii="Times New Roman" w:cs="Times New Roman" w:eastAsia="Times New Roman" w:hAnsi="Times New Roman"/>
+          <w:rtl w:val="0"/>
+        </w:rPr>
+        <w:t xml:space="preserve">   - ‘TRUNCATE’ does not invoke triggers.</w:t>
+      </w:r>
+    </w:p>
+    <w:p>
+      <w:pPr>
+        <w:rPr>
+          <w:rFonts w:ascii="Times New Roman" w:cs="Times New Roman" w:eastAsia="Times New Roman" w:hAnsi="Times New Roman"/>
+        </w:rPr>
+      </w:pPr>
+      <w:r>
+        <w:rPr>
+          <w:rFonts w:ascii="Times New Roman" w:cs="Times New Roman" w:eastAsia="Times New Roman" w:hAnsi="Times New Roman"/>
+          <w:rtl w:val="0"/>
+        </w:rPr>
+        <w:t xml:space="preserve">   - It resets any associated auto-increment sequences.</w:t>
+      </w:r>
+    </w:p>
+    <w:p>
+      <w:pPr>
+        <w:rPr>
+          <w:rFonts w:ascii="Times New Roman" w:cs="Times New Roman" w:eastAsia="Times New Roman" w:hAnsi="Times New Roman"/>
+        </w:rPr>
+      </w:pPr>
+      <w:r>
+        <w:rPr>
+          <w:rFonts w:ascii="Times New Roman" w:cs="Times New Roman" w:eastAsia="Times New Roman" w:hAnsi="Times New Roman"/>
+          <w:rtl w:val="0"/>
+        </w:rPr>
+        <w:t xml:space="preserve">   Example:</w:t>
+      </w:r>
+    </w:p>
+    <w:p>
+      <w:pPr>
+        <w:rPr>
+          <w:rFonts w:ascii="Times New Roman" w:cs="Times New Roman" w:eastAsia="Times New Roman" w:hAnsi="Times New Roman"/>
+        </w:rPr>
+      </w:pPr>
+      <w:r>
+        <w:rPr>
+          <w:rFonts w:ascii="Times New Roman" w:cs="Times New Roman" w:eastAsia="Times New Roman" w:hAnsi="Times New Roman"/>
+          <w:rtl w:val="0"/>
+        </w:rPr>
+        <w:t xml:space="preserve">   TRUNCATE TABLE table_name;</w:t>
       </w:r>
     </w:p>
     <w:p>
@@ -11167,319 +12011,12 @@
       </w:pPr>
       <w:r>
         <w:rPr>
-          <w:rFonts w:ascii="Times New Roman" w:cs="Times New Roman" w:eastAsia="Times New Roman" w:hAnsi="Times New Roman"/>
-          <w:rtl w:val="0"/>
-        </w:rPr>
-        <w:t xml:space="preserve">Q2.</w:t>
-      </w:r>
-    </w:p>
-    <w:p>
-      <w:pPr>
-        <w:rPr>
-          <w:rFonts w:ascii="Times New Roman" w:cs="Times New Roman" w:eastAsia="Times New Roman" w:hAnsi="Times New Roman"/>
-        </w:rPr>
-      </w:pPr>
-      <w:r>
-        <w:rPr>
-          <w:rFonts w:ascii="Times New Roman" w:cs="Times New Roman" w:eastAsia="Times New Roman" w:hAnsi="Times New Roman"/>
-          <w:rtl w:val="0"/>
-        </w:rPr>
-        <w:t xml:space="preserve">1. DELETE:</w:t>
-      </w:r>
-    </w:p>
-    <w:p>
-      <w:pPr>
-        <w:rPr>
-          <w:rFonts w:ascii="Times New Roman" w:cs="Times New Roman" w:eastAsia="Times New Roman" w:hAnsi="Times New Roman"/>
-        </w:rPr>
-      </w:pPr>
-      <w:r>
-        <w:rPr>
-          <w:rFonts w:ascii="Times New Roman" w:cs="Times New Roman" w:eastAsia="Times New Roman" w:hAnsi="Times New Roman"/>
-          <w:rtl w:val="0"/>
-        </w:rPr>
-        <w:t xml:space="preserve">   - In PostgreSQL, ‘DELETE’ is a SQL command that removes rows(record) from a table based on a specified condition using a WHERE clause.</w:t>
-      </w:r>
-    </w:p>
-    <w:p>
-      <w:pPr>
-        <w:rPr>
-          <w:rFonts w:ascii="Times New Roman" w:cs="Times New Roman" w:eastAsia="Times New Roman" w:hAnsi="Times New Roman"/>
-        </w:rPr>
-      </w:pPr>
-      <w:r>
-        <w:rPr>
-          <w:rFonts w:ascii="Times New Roman" w:cs="Times New Roman" w:eastAsia="Times New Roman" w:hAnsi="Times New Roman"/>
-          <w:rtl w:val="0"/>
-        </w:rPr>
-        <w:t xml:space="preserve">   - ‘DELETE’ is a DML (Data Manipulation Language) statement.</w:t>
-      </w:r>
-    </w:p>
-    <w:p>
-      <w:pPr>
-        <w:rPr>
-          <w:rFonts w:ascii="Times New Roman" w:cs="Times New Roman" w:eastAsia="Times New Roman" w:hAnsi="Times New Roman"/>
-        </w:rPr>
-      </w:pPr>
-      <w:r>
-        <w:rPr>
-          <w:rFonts w:ascii="Times New Roman" w:cs="Times New Roman" w:eastAsia="Times New Roman" w:hAnsi="Times New Roman"/>
-          <w:rtl w:val="0"/>
-        </w:rPr>
-        <w:t xml:space="preserve">   - It can be rolled back using a transaction if it is within a transaction block.</w:t>
-      </w:r>
-    </w:p>
-    <w:p>
-      <w:pPr>
-        <w:rPr>
-          <w:rFonts w:ascii="Times New Roman" w:cs="Times New Roman" w:eastAsia="Times New Roman" w:hAnsi="Times New Roman"/>
-        </w:rPr>
-      </w:pPr>
-      <w:r>
-        <w:rPr>
-          <w:rFonts w:ascii="Times New Roman" w:cs="Times New Roman" w:eastAsia="Times New Roman" w:hAnsi="Times New Roman"/>
-          <w:rtl w:val="0"/>
-        </w:rPr>
-        <w:t xml:space="preserve">   - When using ‘DELETE’, PostgreSQL marks the rows as deleted and space can be reused later.</w:t>
-      </w:r>
-    </w:p>
-    <w:p>
-      <w:pPr>
-        <w:rPr>
-          <w:rFonts w:ascii="Times New Roman" w:cs="Times New Roman" w:eastAsia="Times New Roman" w:hAnsi="Times New Roman"/>
-        </w:rPr>
-      </w:pPr>
-      <w:r>
-        <w:rPr>
-          <w:rFonts w:ascii="Times New Roman" w:cs="Times New Roman" w:eastAsia="Times New Roman" w:hAnsi="Times New Roman"/>
-          <w:rtl w:val="0"/>
-        </w:rPr>
-        <w:t xml:space="preserve">   - ‘DELETE’ triggers are fired if defined for the table.</w:t>
-      </w:r>
-    </w:p>
-    <w:p>
-      <w:pPr>
-        <w:rPr>
-          <w:rFonts w:ascii="Times New Roman" w:cs="Times New Roman" w:eastAsia="Times New Roman" w:hAnsi="Times New Roman"/>
-        </w:rPr>
-      </w:pPr>
-      <w:r>
-        <w:rPr>
-          <w:rFonts w:ascii="Times New Roman" w:cs="Times New Roman" w:eastAsia="Times New Roman" w:hAnsi="Times New Roman"/>
-          <w:rtl w:val="0"/>
-        </w:rPr>
-        <w:t xml:space="preserve">   - It maintains the integrity constraints such as foreign keys and triggers associated with the table.</w:t>
-      </w:r>
-    </w:p>
-    <w:p>
-      <w:pPr>
-        <w:rPr>
-          <w:rFonts w:ascii="Times New Roman" w:cs="Times New Roman" w:eastAsia="Times New Roman" w:hAnsi="Times New Roman"/>
-        </w:rPr>
-      </w:pPr>
-      <w:r>
-        <w:rPr>
-          <w:rFonts w:ascii="Times New Roman" w:cs="Times New Roman" w:eastAsia="Times New Roman" w:hAnsi="Times New Roman"/>
-          <w:rtl w:val="0"/>
-        </w:rPr>
-        <w:t xml:space="preserve">   Example:</w:t>
-      </w:r>
-    </w:p>
-    <w:p>
-      <w:pPr>
-        <w:rPr>
-          <w:rFonts w:ascii="Times New Roman" w:cs="Times New Roman" w:eastAsia="Times New Roman" w:hAnsi="Times New Roman"/>
-        </w:rPr>
-      </w:pPr>
-      <w:r>
-        <w:rPr>
-          <w:rFonts w:ascii="Times New Roman" w:cs="Times New Roman" w:eastAsia="Times New Roman" w:hAnsi="Times New Roman"/>
-          <w:rtl w:val="0"/>
-        </w:rPr>
-        <w:t xml:space="preserve">   DELETE FROM table_name WHERE condition;</w:t>
-      </w:r>
-    </w:p>
-    <w:p>
-      <w:pPr>
-        <w:rPr>
-          <w:rFonts w:ascii="Times New Roman" w:cs="Times New Roman" w:eastAsia="Times New Roman" w:hAnsi="Times New Roman"/>
-        </w:rPr>
-      </w:pPr>
-      <w:r>
-        <w:rPr>
-          <w:rtl w:val="0"/>
-        </w:rPr>
-      </w:r>
-    </w:p>
-    <w:p>
-      <w:pPr>
-        <w:rPr>
-          <w:rFonts w:ascii="Times New Roman" w:cs="Times New Roman" w:eastAsia="Times New Roman" w:hAnsi="Times New Roman"/>
-        </w:rPr>
-      </w:pPr>
-      <w:r>
-        <w:rPr>
-          <w:rFonts w:ascii="Times New Roman" w:cs="Times New Roman" w:eastAsia="Times New Roman" w:hAnsi="Times New Roman"/>
-          <w:rtl w:val="0"/>
-        </w:rPr>
-        <w:t xml:space="preserve">2. TRUNCATE:</w:t>
-      </w:r>
-    </w:p>
-    <w:p>
-      <w:pPr>
-        <w:rPr>
-          <w:rFonts w:ascii="Times New Roman" w:cs="Times New Roman" w:eastAsia="Times New Roman" w:hAnsi="Times New Roman"/>
-        </w:rPr>
-      </w:pPr>
-      <w:r>
-        <w:rPr>
-          <w:rFonts w:ascii="Times New Roman" w:cs="Times New Roman" w:eastAsia="Times New Roman" w:hAnsi="Times New Roman"/>
-          <w:rtl w:val="0"/>
-        </w:rPr>
-        <w:t xml:space="preserve">   - In PostgreSQL, ‘TRUNCATE’ is a SQL command that removes all rows from a table.</w:t>
-      </w:r>
-    </w:p>
-    <w:p>
-      <w:pPr>
-        <w:rPr>
-          <w:rFonts w:ascii="Times New Roman" w:cs="Times New Roman" w:eastAsia="Times New Roman" w:hAnsi="Times New Roman"/>
-        </w:rPr>
-      </w:pPr>
-      <w:r>
-        <w:rPr>
-          <w:rFonts w:ascii="Times New Roman" w:cs="Times New Roman" w:eastAsia="Times New Roman" w:hAnsi="Times New Roman"/>
-          <w:rtl w:val="0"/>
-        </w:rPr>
-        <w:t xml:space="preserve">   - ‘TRUNCATE’ is a DDL (Data Definition Language) statement.</w:t>
-      </w:r>
-    </w:p>
-    <w:p>
-      <w:pPr>
-        <w:rPr>
-          <w:rFonts w:ascii="Times New Roman" w:cs="Times New Roman" w:eastAsia="Times New Roman" w:hAnsi="Times New Roman"/>
-        </w:rPr>
-      </w:pPr>
-      <w:r>
-        <w:rPr>
-          <w:rFonts w:ascii="Times New Roman" w:cs="Times New Roman" w:eastAsia="Times New Roman" w:hAnsi="Times New Roman"/>
-          <w:rtl w:val="0"/>
-        </w:rPr>
-        <w:t xml:space="preserve">   - It removes all rows without considering any condition. No WHERE clause can be specified.</w:t>
-      </w:r>
-    </w:p>
-    <w:p>
-      <w:pPr>
-        <w:rPr>
-          <w:rFonts w:ascii="Times New Roman" w:cs="Times New Roman" w:eastAsia="Times New Roman" w:hAnsi="Times New Roman"/>
-        </w:rPr>
-      </w:pPr>
-      <w:r>
-        <w:rPr>
-          <w:rFonts w:ascii="Times New Roman" w:cs="Times New Roman" w:eastAsia="Times New Roman" w:hAnsi="Times New Roman"/>
-          <w:rtl w:val="0"/>
-        </w:rPr>
-        <w:t xml:space="preserve">   - Unlike ‘DELETE’, ‘TRUNCATE’ cannot be rolled back using a transaction.</w:t>
-      </w:r>
-    </w:p>
-    <w:p>
-      <w:pPr>
-        <w:rPr>
-          <w:rFonts w:ascii="Times New Roman" w:cs="Times New Roman" w:eastAsia="Times New Roman" w:hAnsi="Times New Roman"/>
-        </w:rPr>
-      </w:pPr>
-      <w:r>
-        <w:rPr>
-          <w:rFonts w:ascii="Times New Roman" w:cs="Times New Roman" w:eastAsia="Times New Roman" w:hAnsi="Times New Roman"/>
-          <w:rtl w:val="0"/>
-        </w:rPr>
-        <w:t xml:space="preserve">   - ‘TRUNCATE’ resets sequences used by the table to their initial value.</w:t>
-      </w:r>
-    </w:p>
-    <w:p>
-      <w:pPr>
-        <w:rPr>
-          <w:rFonts w:ascii="Times New Roman" w:cs="Times New Roman" w:eastAsia="Times New Roman" w:hAnsi="Times New Roman"/>
-        </w:rPr>
-      </w:pPr>
-      <w:r>
-        <w:rPr>
-          <w:rFonts w:ascii="Times New Roman" w:cs="Times New Roman" w:eastAsia="Times New Roman" w:hAnsi="Times New Roman"/>
-          <w:rtl w:val="0"/>
-        </w:rPr>
-        <w:t xml:space="preserve">   - It is faster than `DELETE`, especially for large tables, as it deallocates the storage space occupied by the table.</w:t>
-      </w:r>
-    </w:p>
-    <w:p>
-      <w:pPr>
-        <w:rPr>
-          <w:rFonts w:ascii="Times New Roman" w:cs="Times New Roman" w:eastAsia="Times New Roman" w:hAnsi="Times New Roman"/>
-        </w:rPr>
-      </w:pPr>
-      <w:r>
-        <w:rPr>
-          <w:rFonts w:ascii="Times New Roman" w:cs="Times New Roman" w:eastAsia="Times New Roman" w:hAnsi="Times New Roman"/>
-          <w:rtl w:val="0"/>
-        </w:rPr>
-        <w:t xml:space="preserve">   - ‘TRUNCATE’ does not invoke triggers.</w:t>
-      </w:r>
-    </w:p>
-    <w:p>
-      <w:pPr>
-        <w:rPr>
-          <w:rFonts w:ascii="Times New Roman" w:cs="Times New Roman" w:eastAsia="Times New Roman" w:hAnsi="Times New Roman"/>
-        </w:rPr>
-      </w:pPr>
-      <w:r>
-        <w:rPr>
-          <w:rFonts w:ascii="Times New Roman" w:cs="Times New Roman" w:eastAsia="Times New Roman" w:hAnsi="Times New Roman"/>
-          <w:rtl w:val="0"/>
-        </w:rPr>
-        <w:t xml:space="preserve">   - It resets any associated auto-increment sequences.</w:t>
-      </w:r>
-    </w:p>
-    <w:p>
-      <w:pPr>
-        <w:rPr>
-          <w:rFonts w:ascii="Times New Roman" w:cs="Times New Roman" w:eastAsia="Times New Roman" w:hAnsi="Times New Roman"/>
-        </w:rPr>
-      </w:pPr>
-      <w:r>
-        <w:rPr>
-          <w:rFonts w:ascii="Times New Roman" w:cs="Times New Roman" w:eastAsia="Times New Roman" w:hAnsi="Times New Roman"/>
-          <w:rtl w:val="0"/>
-        </w:rPr>
-        <w:t xml:space="preserve">   Example:</w:t>
-      </w:r>
-    </w:p>
-    <w:p>
-      <w:pPr>
-        <w:rPr>
-          <w:rFonts w:ascii="Times New Roman" w:cs="Times New Roman" w:eastAsia="Times New Roman" w:hAnsi="Times New Roman"/>
-        </w:rPr>
-      </w:pPr>
-      <w:r>
-        <w:rPr>
-          <w:rFonts w:ascii="Times New Roman" w:cs="Times New Roman" w:eastAsia="Times New Roman" w:hAnsi="Times New Roman"/>
-          <w:rtl w:val="0"/>
-        </w:rPr>
-        <w:t xml:space="preserve">   TRUNCATE TABLE table_name;</w:t>
-      </w:r>
-    </w:p>
-    <w:p>
-      <w:pPr>
-        <w:ind w:left="0" w:firstLine="0"/>
-        <w:rPr>
-          <w:rFonts w:ascii="Times New Roman" w:cs="Times New Roman" w:eastAsia="Times New Roman" w:hAnsi="Times New Roman"/>
-        </w:rPr>
-      </w:pPr>
-      <w:r>
-        <w:rPr>
           <w:rtl w:val="0"/>
         </w:rPr>
       </w:r>
     </w:p>
     <w:sectPr>
-      <w:headerReference r:id="rId25" w:type="default"/>
+      <w:headerReference r:id="rId27" w:type="default"/>
       <w:pgSz w:h="16838" w:w="11906" w:orient="portrait"/>
       <w:pgMar w:bottom="1440" w:top="1440" w:left="1440" w:right="1440" w:header="708" w:footer="708"/>
       <w:pgNumType w:start="1"/>

</xml_diff>